<commit_message>
Corrected explanation document to reflect changes to input data file
</commit_message>
<xml_diff>
--- a/solver_explanation.docx
+++ b/solver_explanation.docx
@@ -62,7 +62,7 @@
           </mc:Choice>
           <mc:Fallback>
             <w:pict>
-              <v:shapetype w14:anchorId="4B9B15DB" id="_x0000_t32" coordsize="21600,21600" o:spt="32" o:oned="t" path="m,l21600,21600e" filled="f">
+              <v:shapetype w14:anchorId="71D541F6" id="_x0000_t32" coordsize="21600,21600" o:spt="32" o:oned="t" path="m,l21600,21600e" filled="f">
                 <v:path arrowok="t" fillok="f" o:connecttype="none"/>
                 <o:lock v:ext="edit" shapetype="t"/>
               </v:shapetype>
@@ -132,7 +132,7 @@
           </mc:Choice>
           <mc:Fallback>
             <w:pict>
-              <v:shape w14:anchorId="6E70E1CD" id="Straight Arrow Connector 11" o:spid="_x0000_s1026" type="#_x0000_t32" style="position:absolute;margin-left:27pt;margin-top:52.8pt;width:.6pt;height:378pt;flip:x;z-index:251668480;visibility:visible;mso-wrap-style:square;mso-wrap-distance-left:9pt;mso-wrap-distance-top:0;mso-wrap-distance-right:9pt;mso-wrap-distance-bottom:0;mso-position-horizontal:absolute;mso-position-horizontal-relative:text;mso-position-vertical:absolute;mso-position-vertical-relative:text" o:gfxdata="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" strokecolor="#4472c4 [3204]" strokeweight=".5pt">
+              <v:shape w14:anchorId="2B861EDF" id="Straight Arrow Connector 11" o:spid="_x0000_s1026" type="#_x0000_t32" style="position:absolute;margin-left:27pt;margin-top:52.8pt;width:.6pt;height:378pt;flip:x;z-index:251668480;visibility:visible;mso-wrap-style:square;mso-wrap-distance-left:9pt;mso-wrap-distance-top:0;mso-wrap-distance-right:9pt;mso-wrap-distance-bottom:0;mso-position-horizontal:absolute;mso-position-horizontal-relative:text;mso-position-vertical:absolute;mso-position-vertical-relative:text" o:gfxdata="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" strokecolor="#4472c4 [3204]" strokeweight=".5pt">
                 <v:stroke endarrow="block" joinstyle="miter"/>
               </v:shape>
             </w:pict>
@@ -495,18 +495,18 @@
           <w:szCs w:val="36"/>
         </w:rPr>
         <w:drawing>
-          <wp:anchor distT="0" distB="0" distL="114300" distR="114300" simplePos="0" relativeHeight="251670528" behindDoc="0" locked="0" layoutInCell="1" allowOverlap="1" wp14:anchorId="283086DA" wp14:editId="6BB80B3B">
+          <wp:anchor distT="0" distB="0" distL="114300" distR="114300" simplePos="0" relativeHeight="251670528" behindDoc="1" locked="0" layoutInCell="1" allowOverlap="1" wp14:anchorId="79F5CA59" wp14:editId="1FE4951B">
             <wp:simplePos x="0" y="0"/>
-            <wp:positionH relativeFrom="column">
-              <wp:posOffset>1379220</wp:posOffset>
+            <wp:positionH relativeFrom="margin">
+              <wp:posOffset>3364230</wp:posOffset>
             </wp:positionH>
             <wp:positionV relativeFrom="paragraph">
-              <wp:posOffset>409575</wp:posOffset>
+              <wp:posOffset>356235</wp:posOffset>
             </wp:positionV>
-            <wp:extent cx="823031" cy="2545301"/>
-            <wp:effectExtent l="0" t="0" r="0" b="7620"/>
+            <wp:extent cx="792480" cy="2506980"/>
+            <wp:effectExtent l="0" t="0" r="7620" b="7620"/>
             <wp:wrapNone/>
-            <wp:docPr id="13" name="Picture 13" descr="A close up of a keyboard&#10;&#10;Description automatically generated"/>
+            <wp:docPr id="16" name="Picture 16" descr="A close up of a keyboard&#10;&#10;Description automatically generated"/>
             <wp:cNvGraphicFramePr>
               <a:graphicFrameLocks xmlns:a="http://schemas.openxmlformats.org/drawingml/2006/main" noChangeAspect="1"/>
             </wp:cNvGraphicFramePr>
@@ -514,7 +514,7 @@
               <a:graphicData uri="http://schemas.openxmlformats.org/drawingml/2006/picture">
                 <pic:pic xmlns:pic="http://schemas.openxmlformats.org/drawingml/2006/picture">
                   <pic:nvPicPr>
-                    <pic:cNvPr id="13" name="Picture 13" descr="A close up of a keyboard&#10;&#10;Description automatically generated"/>
+                    <pic:cNvPr id="16" name="Picture 16" descr="A close up of a keyboard&#10;&#10;Description automatically generated"/>
                     <pic:cNvPicPr/>
                   </pic:nvPicPr>
                   <pic:blipFill>
@@ -532,7 +532,7 @@
                   <pic:spPr>
                     <a:xfrm>
                       <a:off x="0" y="0"/>
-                      <a:ext cx="823031" cy="2545301"/>
+                      <a:ext cx="792480" cy="2506980"/>
                     </a:xfrm>
                     <a:prstGeom prst="rect">
                       <a:avLst/>
@@ -541,12 +541,6 @@
                 </pic:pic>
               </a:graphicData>
             </a:graphic>
-            <wp14:sizeRelH relativeFrom="page">
-              <wp14:pctWidth>0</wp14:pctWidth>
-            </wp14:sizeRelH>
-            <wp14:sizeRelV relativeFrom="page">
-              <wp14:pctHeight>0</wp14:pctHeight>
-            </wp14:sizeRelV>
           </wp:anchor>
         </w:drawing>
       </w:r>
@@ -558,18 +552,18 @@
           <w:szCs w:val="36"/>
         </w:rPr>
         <w:drawing>
-          <wp:anchor distT="0" distB="0" distL="114300" distR="114300" simplePos="0" relativeHeight="251671552" behindDoc="1" locked="0" layoutInCell="1" allowOverlap="1" wp14:anchorId="6D36214B" wp14:editId="32121184">
+          <wp:anchor distT="0" distB="0" distL="114300" distR="114300" simplePos="0" relativeHeight="251671552" behindDoc="1" locked="0" layoutInCell="1" allowOverlap="1" wp14:anchorId="2021C0FC" wp14:editId="06C0663C">
             <wp:simplePos x="0" y="0"/>
             <wp:positionH relativeFrom="column">
-              <wp:posOffset>3322320</wp:posOffset>
+              <wp:posOffset>1767840</wp:posOffset>
             </wp:positionH>
             <wp:positionV relativeFrom="paragraph">
-              <wp:posOffset>409575</wp:posOffset>
+              <wp:posOffset>348615</wp:posOffset>
             </wp:positionV>
-            <wp:extent cx="906859" cy="2552921"/>
-            <wp:effectExtent l="0" t="0" r="7620" b="0"/>
+            <wp:extent cx="800100" cy="2491740"/>
+            <wp:effectExtent l="0" t="0" r="0" b="3810"/>
             <wp:wrapNone/>
-            <wp:docPr id="14" name="Picture 14" descr="A close up of a screen&#10;&#10;Description automatically generated"/>
+            <wp:docPr id="17" name="Picture 17" descr="A close up of a keyboard&#10;&#10;Description automatically generated"/>
             <wp:cNvGraphicFramePr>
               <a:graphicFrameLocks xmlns:a="http://schemas.openxmlformats.org/drawingml/2006/main" noChangeAspect="1"/>
             </wp:cNvGraphicFramePr>
@@ -577,7 +571,7 @@
               <a:graphicData uri="http://schemas.openxmlformats.org/drawingml/2006/picture">
                 <pic:pic xmlns:pic="http://schemas.openxmlformats.org/drawingml/2006/picture">
                   <pic:nvPicPr>
-                    <pic:cNvPr id="14" name="Picture 14" descr="A close up of a screen&#10;&#10;Description automatically generated"/>
+                    <pic:cNvPr id="17" name="Picture 17" descr="A close up of a keyboard&#10;&#10;Description automatically generated"/>
                     <pic:cNvPicPr/>
                   </pic:nvPicPr>
                   <pic:blipFill>
@@ -595,7 +589,7 @@
                   <pic:spPr>
                     <a:xfrm>
                       <a:off x="0" y="0"/>
-                      <a:ext cx="906859" cy="2552921"/>
+                      <a:ext cx="800100" cy="2491740"/>
                     </a:xfrm>
                     <a:prstGeom prst="rect">
                       <a:avLst/>
@@ -604,12 +598,6 @@
                 </pic:pic>
               </a:graphicData>
             </a:graphic>
-            <wp14:sizeRelH relativeFrom="page">
-              <wp14:pctWidth>0</wp14:pctWidth>
-            </wp14:sizeRelH>
-            <wp14:sizeRelV relativeFrom="page">
-              <wp14:pctHeight>0</wp14:pctHeight>
-            </wp14:sizeRelV>
           </wp:anchor>
         </w:drawing>
       </w:r>

</xml_diff>